<commit_message>
minor changes to proposal
</commit_message>
<xml_diff>
--- a/ProjectDocs/REVATRURE DOGS.docx
+++ b/ProjectDocs/REVATRURE DOGS.docx
@@ -69,18 +69,8 @@
           <w:sz w:val="24"/>
           <w:szCs w:val="24"/>
         </w:rPr>
-        <w:t xml:space="preserve">Russell David </w:t>
-      </w:r>
-      <w:proofErr w:type="spellStart"/>
-      <w:r>
-        <w:rPr>
-          <w:rFonts w:ascii="Times New Roman" w:hAnsi="Times New Roman" w:cs="Times New Roman"/>
-          <w:sz w:val="24"/>
-          <w:szCs w:val="24"/>
-        </w:rPr>
-        <w:t>Gehen</w:t>
-      </w:r>
-      <w:proofErr w:type="spellEnd"/>
+        <w:t>Russell David Gehen</w:t>
+      </w:r>
       <w:r>
         <w:rPr>
           <w:rFonts w:ascii="Times New Roman" w:hAnsi="Times New Roman" w:cs="Times New Roman"/>
@@ -548,23 +538,13 @@
           <w:szCs w:val="24"/>
         </w:rPr>
       </w:pPr>
-      <w:proofErr w:type="gramStart"/>
-      <w:r>
-        <w:rPr>
-          <w:rFonts w:ascii="Times New Roman" w:hAnsi="Times New Roman" w:cs="Times New Roman"/>
-          <w:sz w:val="24"/>
-          <w:szCs w:val="24"/>
-        </w:rPr>
-        <w:t>Server Side</w:t>
-      </w:r>
-      <w:proofErr w:type="gramEnd"/>
-      <w:r>
-        <w:rPr>
-          <w:rFonts w:ascii="Times New Roman" w:hAnsi="Times New Roman" w:cs="Times New Roman"/>
-          <w:sz w:val="24"/>
-          <w:szCs w:val="24"/>
-        </w:rPr>
-        <w:t xml:space="preserve"> validation</w:t>
+      <w:r>
+        <w:rPr>
+          <w:rFonts w:ascii="Times New Roman" w:hAnsi="Times New Roman" w:cs="Times New Roman"/>
+          <w:sz w:val="24"/>
+          <w:szCs w:val="24"/>
+        </w:rPr>
+        <w:t>Server Side validation</w:t>
       </w:r>
     </w:p>
     <w:p>
@@ -708,7 +688,6 @@
           <w:szCs w:val="24"/>
         </w:rPr>
       </w:pPr>
-      <w:proofErr w:type="spellStart"/>
       <w:r>
         <w:rPr>
           <w:rFonts w:ascii="Times New Roman" w:hAnsi="Times New Roman" w:cs="Times New Roman"/>
@@ -717,7 +696,6 @@
         </w:rPr>
         <w:t>SonarCloud</w:t>
       </w:r>
-      <w:proofErr w:type="spellEnd"/>
     </w:p>
     <w:p>
       <w:pPr>
@@ -838,43 +816,25 @@
           <w:sz w:val="24"/>
           <w:szCs w:val="24"/>
         </w:rPr>
-        <w:t>Target Customers</w:t>
-      </w:r>
-    </w:p>
-    <w:p>
-      <w:pPr>
-        <w:spacing w:after="0" w:line="240" w:lineRule="auto"/>
-        <w:rPr>
-          <w:rFonts w:ascii="Times New Roman" w:hAnsi="Times New Roman" w:cs="Times New Roman"/>
-          <w:sz w:val="24"/>
-          <w:szCs w:val="24"/>
-        </w:rPr>
-      </w:pPr>
-      <w:r>
-        <w:rPr>
-          <w:rFonts w:ascii="Times New Roman" w:hAnsi="Times New Roman" w:cs="Times New Roman"/>
-          <w:sz w:val="24"/>
-          <w:szCs w:val="24"/>
-        </w:rPr>
-        <w:t xml:space="preserve">Our Trainers Nick </w:t>
-      </w:r>
-      <w:proofErr w:type="spellStart"/>
-      <w:r>
-        <w:rPr>
-          <w:rFonts w:ascii="Times New Roman" w:hAnsi="Times New Roman" w:cs="Times New Roman"/>
-          <w:sz w:val="24"/>
-          <w:szCs w:val="24"/>
-        </w:rPr>
-        <w:t>Escalona</w:t>
-      </w:r>
-      <w:proofErr w:type="spellEnd"/>
-      <w:r>
-        <w:rPr>
-          <w:rFonts w:ascii="Times New Roman" w:hAnsi="Times New Roman" w:cs="Times New Roman"/>
-          <w:sz w:val="24"/>
-          <w:szCs w:val="24"/>
-        </w:rPr>
-        <w:t xml:space="preserve"> and Mark Moore</w:t>
+        <w:t>User Story</w:t>
+      </w:r>
+    </w:p>
+    <w:p>
+      <w:pPr>
+        <w:spacing w:after="0" w:line="240" w:lineRule="auto"/>
+        <w:rPr>
+          <w:rFonts w:ascii="Times New Roman" w:hAnsi="Times New Roman" w:cs="Times New Roman"/>
+          <w:sz w:val="24"/>
+          <w:szCs w:val="24"/>
+        </w:rPr>
+      </w:pPr>
+      <w:r>
+        <w:rPr>
+          <w:rFonts w:ascii="Times New Roman" w:hAnsi="Times New Roman" w:cs="Times New Roman"/>
+          <w:sz w:val="24"/>
+          <w:szCs w:val="24"/>
+        </w:rPr>
+        <w:t>Our Trainers Nick Escalona and Mark Moore</w:t>
       </w:r>
     </w:p>
     <w:p>
@@ -908,33 +868,15 @@
           <w:sz w:val="24"/>
           <w:szCs w:val="24"/>
         </w:rPr>
-        <w:t>O</w:t>
-      </w:r>
-      <w:r>
-        <w:rPr>
-          <w:rFonts w:ascii="Times New Roman" w:hAnsi="Times New Roman" w:cs="Times New Roman"/>
-          <w:sz w:val="24"/>
-          <w:szCs w:val="24"/>
-        </w:rPr>
-        <w:t xml:space="preserve">ur game would be for anybody that loves to play games and loves dogs. It’s a simple game that doesn’t require a lot of time to play, </w:t>
-      </w:r>
-      <w:proofErr w:type="gramStart"/>
-      <w:r>
-        <w:rPr>
-          <w:rFonts w:ascii="Times New Roman" w:hAnsi="Times New Roman" w:cs="Times New Roman"/>
-          <w:sz w:val="24"/>
-          <w:szCs w:val="24"/>
-        </w:rPr>
-        <w:t>It</w:t>
-      </w:r>
-      <w:proofErr w:type="gramEnd"/>
-      <w:r>
-        <w:rPr>
-          <w:rFonts w:ascii="Times New Roman" w:hAnsi="Times New Roman" w:cs="Times New Roman"/>
-          <w:sz w:val="24"/>
-          <w:szCs w:val="24"/>
-        </w:rPr>
-        <w:t xml:space="preserve"> will be something you can play on a bus ride, or a few minutes before</w:t>
+        <w:t>If you love dogs but can’t afford one, or your living arrangements do not allow for pets, we have a simple game for you. It</w:t>
+      </w:r>
+      <w:r>
+        <w:rPr>
+          <w:rFonts w:ascii="Times New Roman" w:hAnsi="Times New Roman" w:cs="Times New Roman"/>
+          <w:sz w:val="24"/>
+          <w:szCs w:val="24"/>
+        </w:rPr>
+        <w:t xml:space="preserve"> doesn’t require a lot of time to play, It will be something you can play on a bus ride, or a few minutes before</w:t>
       </w:r>
       <w:r>
         <w:rPr>
@@ -972,6 +914,46 @@
           <w:sz w:val="24"/>
           <w:szCs w:val="24"/>
         </w:rPr>
+        <w:t>Extensible Features</w:t>
+      </w:r>
+    </w:p>
+    <w:p>
+      <w:pPr>
+        <w:spacing w:after="0" w:line="240" w:lineRule="auto"/>
+        <w:rPr>
+          <w:rFonts w:ascii="Times New Roman" w:hAnsi="Times New Roman" w:cs="Times New Roman"/>
+          <w:sz w:val="24"/>
+          <w:szCs w:val="24"/>
+        </w:rPr>
+      </w:pPr>
+      <w:r>
+        <w:rPr>
+          <w:rFonts w:ascii="Times New Roman" w:hAnsi="Times New Roman" w:cs="Times New Roman"/>
+          <w:sz w:val="24"/>
+          <w:szCs w:val="24"/>
+        </w:rPr>
+        <w:t>We can add a pet stats for greater individual experiences. Allowing a variety of techniques to help your pet become a legendary pet. Adding a user wallet to purchase in game items to help care for the pet. Such as food, treats, toys.</w:t>
+      </w:r>
+    </w:p>
+    <w:p>
+      <w:pPr>
+        <w:spacing w:after="0" w:line="240" w:lineRule="auto"/>
+        <w:rPr>
+          <w:rFonts w:ascii="Times New Roman" w:hAnsi="Times New Roman" w:cs="Times New Roman"/>
+          <w:b/>
+          <w:bCs/>
+          <w:sz w:val="24"/>
+          <w:szCs w:val="24"/>
+        </w:rPr>
+      </w:pPr>
+      <w:r>
+        <w:rPr>
+          <w:rFonts w:ascii="Times New Roman" w:hAnsi="Times New Roman" w:cs="Times New Roman"/>
+          <w:b/>
+          <w:bCs/>
+          <w:sz w:val="24"/>
+          <w:szCs w:val="24"/>
+        </w:rPr>
         <w:t>Value Proposition</w:t>
       </w:r>
     </w:p>
@@ -984,30 +966,21 @@
           <w:szCs w:val="24"/>
         </w:rPr>
       </w:pPr>
-      <w:proofErr w:type="gramStart"/>
-      <w:r>
-        <w:rPr>
-          <w:rFonts w:ascii="Times New Roman" w:hAnsi="Times New Roman" w:cs="Times New Roman"/>
-          <w:sz w:val="24"/>
-          <w:szCs w:val="24"/>
-        </w:rPr>
-        <w:t>The value of this project,</w:t>
-      </w:r>
-      <w:proofErr w:type="gramEnd"/>
-      <w:r>
-        <w:rPr>
-          <w:rFonts w:ascii="Times New Roman" w:hAnsi="Times New Roman" w:cs="Times New Roman"/>
-          <w:sz w:val="24"/>
-          <w:szCs w:val="24"/>
-        </w:rPr>
-        <w:t xml:space="preserve"> will give our team experience with tools and techniques used in real world applications and project design. We will get experience with tools that as a group have </w:t>
-      </w:r>
-      <w:r>
-        <w:rPr>
-          <w:rFonts w:ascii="Times New Roman" w:hAnsi="Times New Roman" w:cs="Times New Roman"/>
-          <w:sz w:val="24"/>
-          <w:szCs w:val="24"/>
-        </w:rPr>
+      <w:r>
+        <w:rPr>
+          <w:rFonts w:ascii="Times New Roman" w:hAnsi="Times New Roman" w:cs="Times New Roman"/>
+          <w:sz w:val="24"/>
+          <w:szCs w:val="24"/>
+        </w:rPr>
+        <w:t xml:space="preserve">The value of this project, will give our team experience with tools and techniques used in real world applications and project design. We will get experience with tools that as a group have </w:t>
+      </w:r>
+      <w:r>
+        <w:rPr>
+          <w:rFonts w:ascii="Times New Roman" w:hAnsi="Times New Roman" w:cs="Times New Roman"/>
+          <w:sz w:val="24"/>
+          <w:szCs w:val="24"/>
+        </w:rPr>
+        <w:lastRenderedPageBreak/>
         <w:t>zero</w:t>
       </w:r>
       <w:r>
@@ -1024,25 +997,7 @@
           <w:sz w:val="24"/>
           <w:szCs w:val="24"/>
         </w:rPr>
-        <w:t xml:space="preserve">technology like </w:t>
-      </w:r>
-      <w:proofErr w:type="spellStart"/>
-      <w:r>
-        <w:rPr>
-          <w:rFonts w:ascii="Times New Roman" w:hAnsi="Times New Roman" w:cs="Times New Roman"/>
-          <w:sz w:val="24"/>
-          <w:szCs w:val="24"/>
-        </w:rPr>
-        <w:t>SonarCloud</w:t>
-      </w:r>
-      <w:proofErr w:type="spellEnd"/>
-      <w:r>
-        <w:rPr>
-          <w:rFonts w:ascii="Times New Roman" w:hAnsi="Times New Roman" w:cs="Times New Roman"/>
-          <w:sz w:val="24"/>
-          <w:szCs w:val="24"/>
-        </w:rPr>
-        <w:t xml:space="preserve"> and Microsoft Azure for project deployment and publishing. We will learn the value of single-page applications implementing API and Angular techniques and best practices.</w:t>
+        <w:t>technology like SonarCloud and Microsoft Azure for project deployment and publishing. We will learn the value of single-page applications implementing API and Angular techniques and best practices.</w:t>
       </w:r>
     </w:p>
     <w:sectPr>
@@ -1916,7 +1871,7 @@
 </file>
 
 <file path=customXml/itemProps1.xml><?xml version="1.0" encoding="utf-8"?>
-<ds:datastoreItem xmlns:ds="http://schemas.openxmlformats.org/officeDocument/2006/customXml" ds:itemID="{0C2CFB4C-AD54-4EDB-A414-8E21236BC490}">
+<ds:datastoreItem xmlns:ds="http://schemas.openxmlformats.org/officeDocument/2006/customXml" ds:itemID="{2F5D22F9-D503-473E-92AC-167AFC03A55B}">
   <ds:schemaRefs>
     <ds:schemaRef ds:uri="http://schemas.openxmlformats.org/officeDocument/2006/bibliography"/>
   </ds:schemaRefs>

</xml_diff>